<commit_message>
working on text support. This doesnt render text even though it is initilaized, but it doesnt give errors so.......
</commit_message>
<xml_diff>
--- a/todo.docx
+++ b/todo.docx
@@ -77,11 +77,134 @@
         </w:numPr>
       </w:pPr>
       <w:r>
+        <w:t>add ability to set solid colours to shapes</w:t>
+      </w:r>
+    </w:p>
+    <w:p>
+      <w:pPr>
+        <w:pStyle w:val="ListParagraph"/>
+        <w:numPr>
+          <w:ilvl w:val="0"/>
+          <w:numId w:val="1"/>
+        </w:numPr>
+      </w:pPr>
+      <w:r>
+        <w:t>add ability to delete shapes</w:t>
+      </w:r>
+    </w:p>
+    <w:p>
+      <w:pPr>
+        <w:pStyle w:val="ListParagraph"/>
+        <w:numPr>
+          <w:ilvl w:val="0"/>
+          <w:numId w:val="1"/>
+        </w:numPr>
+      </w:pPr>
+      <w:r>
+        <w:t>text support</w:t>
+      </w:r>
+    </w:p>
+    <w:p>
+      <w:pPr>
+        <w:pStyle w:val="ListParagraph"/>
+        <w:numPr>
+          <w:ilvl w:val="0"/>
+          <w:numId w:val="1"/>
+        </w:numPr>
+      </w:pPr>
+      <w:r>
+        <w:t>saving settings to a file</w:t>
+      </w:r>
+    </w:p>
+    <w:p>
+      <w:pPr>
+        <w:pStyle w:val="ListParagraph"/>
+        <w:numPr>
+          <w:ilvl w:val="0"/>
+          <w:numId w:val="1"/>
+        </w:numPr>
+      </w:pPr>
+      <w:r>
+        <w:t>ability to animate shapes</w:t>
+      </w:r>
+    </w:p>
+    <w:p>
+      <w:pPr>
+        <w:pStyle w:val="ListParagraph"/>
+        <w:numPr>
+          <w:ilvl w:val="0"/>
+          <w:numId w:val="1"/>
+        </w:numPr>
+      </w:pPr>
+      <w:r>
+        <w:t xml:space="preserve">post processing implements using Vulkan </w:t>
+      </w:r>
+    </w:p>
+    <w:p>
+      <w:pPr>
+        <w:pStyle w:val="ListParagraph"/>
+        <w:ind w:left="785"/>
+      </w:pPr>
+    </w:p>
+    <w:p>
+      <w:pPr>
+        <w:pStyle w:val="ListParagraph"/>
+        <w:numPr>
+          <w:ilvl w:val="0"/>
+          <w:numId w:val="1"/>
+        </w:numPr>
+      </w:pPr>
+      <w:r>
+        <w:t>converting a PNG to a mesh</w:t>
+      </w:r>
+    </w:p>
+    <w:p>
+      <w:pPr>
+        <w:pStyle w:val="ListParagraph"/>
+        <w:numPr>
+          <w:ilvl w:val="0"/>
+          <w:numId w:val="1"/>
+        </w:numPr>
+      </w:pPr>
+      <w:r>
+        <w:t>Able to animate characters using rigging and skeletal animation</w:t>
+      </w:r>
+    </w:p>
+    <w:p>
+      <w:pPr>
+        <w:pStyle w:val="ListParagraph"/>
+        <w:ind w:left="785"/>
+      </w:pPr>
+    </w:p>
+    <w:p>
+      <w:pPr>
+        <w:pStyle w:val="ListParagraph"/>
+        <w:numPr>
+          <w:ilvl w:val="0"/>
+          <w:numId w:val="1"/>
+        </w:numPr>
+      </w:pPr>
+      <w:r>
+        <w:t>Get a way to use the thing</w:t>
+      </w:r>
+    </w:p>
+    <w:p>
+      <w:pPr>
+        <w:pStyle w:val="ListParagraph"/>
+        <w:numPr>
+          <w:ilvl w:val="0"/>
+          <w:numId w:val="1"/>
+        </w:numPr>
+      </w:pPr>
+      <w:r>
         <w:t xml:space="preserve">Release </w:t>
       </w:r>
       <w:proofErr w:type="gramStart"/>
       <w:r>
-        <w:t>on  7</w:t>
+        <w:t xml:space="preserve">on  </w:t>
+      </w:r>
+      <w:r>
+        <w:t>11</w:t>
       </w:r>
       <w:proofErr w:type="gramEnd"/>
       <w:r>
@@ -97,7 +220,7 @@
         </w:numPr>
       </w:pPr>
       <w:r>
-        <w:t>converting a PNG to a mesh</w:t>
+        <w:t>Complete the README</w:t>
       </w:r>
     </w:p>
     <w:p>
@@ -109,79 +232,7 @@
         </w:numPr>
       </w:pPr>
       <w:r>
-        <w:t>ability to animate shapes</w:t>
-      </w:r>
-    </w:p>
-    <w:p>
-      <w:pPr>
-        <w:pStyle w:val="ListParagraph"/>
-        <w:numPr>
-          <w:ilvl w:val="0"/>
-          <w:numId w:val="1"/>
-        </w:numPr>
-      </w:pPr>
-      <w:r>
-        <w:t>Able to animate characters using rigging and skeletal animation</w:t>
-      </w:r>
-    </w:p>
-    <w:p>
-      <w:pPr>
-        <w:pStyle w:val="ListParagraph"/>
-        <w:numPr>
-          <w:ilvl w:val="0"/>
-          <w:numId w:val="1"/>
-        </w:numPr>
-      </w:pPr>
-      <w:r>
-        <w:t>add ability to set solid colours to shapes</w:t>
-      </w:r>
-    </w:p>
-    <w:p>
-      <w:pPr>
-        <w:pStyle w:val="ListParagraph"/>
-        <w:numPr>
-          <w:ilvl w:val="0"/>
-          <w:numId w:val="1"/>
-        </w:numPr>
-      </w:pPr>
-      <w:r>
-        <w:t>add ability to delete shapes</w:t>
-      </w:r>
-    </w:p>
-    <w:p>
-      <w:pPr>
-        <w:pStyle w:val="ListParagraph"/>
-        <w:numPr>
-          <w:ilvl w:val="0"/>
-          <w:numId w:val="1"/>
-        </w:numPr>
-      </w:pPr>
-      <w:r>
-        <w:t>text support</w:t>
-      </w:r>
-    </w:p>
-    <w:p>
-      <w:pPr>
-        <w:pStyle w:val="ListParagraph"/>
-        <w:numPr>
-          <w:ilvl w:val="0"/>
-          <w:numId w:val="1"/>
-        </w:numPr>
-      </w:pPr>
-      <w:r>
-        <w:t>saving settings to a file</w:t>
-      </w:r>
-    </w:p>
-    <w:p>
-      <w:pPr>
-        <w:pStyle w:val="ListParagraph"/>
-        <w:numPr>
-          <w:ilvl w:val="0"/>
-          <w:numId w:val="1"/>
-        </w:numPr>
-      </w:pPr>
-      <w:r>
-        <w:t xml:space="preserve">post processing implements using Vulkan </w:t>
+        <w:t>Add comments and make things presentable</w:t>
       </w:r>
     </w:p>
     <w:p>
@@ -211,14 +262,8 @@
     <w:p>
       <w:pPr>
         <w:pStyle w:val="ListParagraph"/>
-        <w:numPr>
-          <w:ilvl w:val="0"/>
-          <w:numId w:val="1"/>
-        </w:numPr>
-      </w:pPr>
-      <w:r>
-        <w:t>Release on 11/11/2023</w:t>
-      </w:r>
+        <w:ind w:left="785"/>
+      </w:pPr>
     </w:p>
     <w:p>
       <w:pPr>
@@ -438,6 +483,19 @@
     <w:p>
       <w:pPr>
         <w:pStyle w:val="ListParagraph"/>
+        <w:numPr>
+          <w:ilvl w:val="0"/>
+          <w:numId w:val="1"/>
+        </w:numPr>
+      </w:pPr>
+      <w:r>
+        <w:lastRenderedPageBreak/>
+        <w:t>add pipeline cache</w:t>
+      </w:r>
+    </w:p>
+    <w:p>
+      <w:pPr>
+        <w:pStyle w:val="ListParagraph"/>
         <w:ind w:left="785"/>
       </w:pPr>
     </w:p>
@@ -493,7 +551,6 @@
         </w:numPr>
       </w:pPr>
       <w:r>
-        <w:lastRenderedPageBreak/>
         <w:t>sound</w:t>
       </w:r>
     </w:p>
@@ -957,7 +1014,6 @@
         </w:numPr>
       </w:pPr>
       <w:r>
-        <w:lastRenderedPageBreak/>
         <w:t xml:space="preserve">Take that buffer and put </w:t>
       </w:r>
       <w:proofErr w:type="spellStart"/>

</xml_diff>

<commit_message>
Fixed all the issues and errors.
</commit_message>
<xml_diff>
--- a/todo.docx
+++ b/todo.docx
@@ -42,91 +42,297 @@
     <w:p>
       <w:pPr>
         <w:pStyle w:val="Normal"/>
+        <w:numPr>
+          <w:ilvl w:val="0"/>
+          <w:numId w:val="5"/>
+        </w:numPr>
         <w:rPr>
           <w:sz w:val="24"/>
           <w:szCs w:val="24"/>
-          <w:lang w:val="en-US"/>
-        </w:rPr>
-      </w:pPr>
-      <w:r>
+        </w:rPr>
+      </w:pPr>
+      <w:r>
+        <w:rPr/>
+        <w:t>Finalize the clang-format documentation</w:t>
+      </w:r>
+    </w:p>
+    <w:p>
+      <w:pPr>
+        <w:pStyle w:val="Normal"/>
+        <w:numPr>
+          <w:ilvl w:val="0"/>
+          <w:numId w:val="5"/>
+        </w:numPr>
         <w:rPr>
           <w:sz w:val="24"/>
           <w:szCs w:val="24"/>
-          <w:lang w:val="en-US"/>
-        </w:rPr>
-        <w:t>Text not working no matter what</w:t>
-      </w:r>
-    </w:p>
-    <w:p>
-      <w:pPr>
-        <w:pStyle w:val="Normal"/>
+        </w:rPr>
+      </w:pPr>
+      <w:r>
         <w:rPr>
           <w:sz w:val="24"/>
           <w:szCs w:val="24"/>
-          <w:lang w:val="en-US"/>
-        </w:rPr>
-      </w:pPr>
-      <w:r>
+        </w:rPr>
+        <w:t>API for games</w:t>
+      </w:r>
+    </w:p>
+    <w:p>
+      <w:pPr>
+        <w:pStyle w:val="Normal"/>
+        <w:numPr>
+          <w:ilvl w:val="0"/>
+          <w:numId w:val="5"/>
+        </w:numPr>
         <w:rPr>
           <w:sz w:val="24"/>
           <w:szCs w:val="24"/>
-          <w:lang w:val="en-US"/>
-        </w:rPr>
-        <w:t>Potential problem:</w:t>
-      </w:r>
-    </w:p>
-    <w:p>
-      <w:pPr>
-        <w:pStyle w:val="Normal"/>
+        </w:rPr>
+      </w:pPr>
+      <w:r>
+        <w:rPr/>
+        <w:t>Create a full screen GUI for Chronos for easy rendering</w:t>
+      </w:r>
+    </w:p>
+    <w:p>
+      <w:pPr>
+        <w:pStyle w:val="Normal"/>
+        <w:numPr>
+          <w:ilvl w:val="1"/>
+          <w:numId w:val="5"/>
+        </w:numPr>
+        <w:rPr/>
+      </w:pPr>
+      <w:r>
+        <w:rPr/>
+        <w:t xml:space="preserve">graph editor using </w:t>
+      </w:r>
+      <w:hyperlink r:id="rId2">
+        <w:r>
+          <w:rPr>
+            <w:rStyle w:val="Hyperlink"/>
+          </w:rPr>
+          <w:t>https://github.com/thedmd/imgui-node-editor</w:t>
+        </w:r>
+      </w:hyperlink>
+    </w:p>
+    <w:p>
+      <w:pPr>
+        <w:pStyle w:val="Normal"/>
+        <w:numPr>
+          <w:ilvl w:val="1"/>
+          <w:numId w:val="5"/>
+        </w:numPr>
+        <w:rPr/>
+      </w:pPr>
+      <w:r>
+        <w:rPr/>
+        <w:t xml:space="preserve">keyframe editor </w:t>
+      </w:r>
+      <w:hyperlink r:id="rId3">
+        <w:r>
+          <w:rPr>
+            <w:rStyle w:val="Hyperlink"/>
+          </w:rPr>
+          <w:t>https://gitlab.com/GroGy/im-neo-sequencer</w:t>
+        </w:r>
+      </w:hyperlink>
+    </w:p>
+    <w:p>
+      <w:pPr>
+        <w:pStyle w:val="Normal"/>
+        <w:numPr>
+          <w:ilvl w:val="1"/>
+          <w:numId w:val="5"/>
+        </w:numPr>
+        <w:rPr/>
+      </w:pPr>
+      <w:r>
+        <w:rPr/>
+        <w:t xml:space="preserve">gizmos </w:t>
+      </w:r>
+      <w:hyperlink r:id="rId4">
+        <w:r>
+          <w:rPr>
+            <w:rStyle w:val="Hyperlink"/>
+          </w:rPr>
+          <w:t>https://github.com/CedricGuillemet/ImGuizmo</w:t>
+        </w:r>
+      </w:hyperlink>
+    </w:p>
+    <w:p>
+      <w:pPr>
+        <w:pStyle w:val="Normal"/>
+        <w:numPr>
+          <w:ilvl w:val="1"/>
+          <w:numId w:val="5"/>
+        </w:numPr>
+        <w:rPr/>
+      </w:pPr>
+      <w:r>
+        <w:rPr/>
+        <w:t xml:space="preserve">file explorer dialog </w:t>
+      </w:r>
+      <w:hyperlink r:id="rId5">
+        <w:r>
+          <w:rPr>
+            <w:rStyle w:val="Hyperlink"/>
+          </w:rPr>
+          <w:t>https://github.com/dfranx/ImFileDialog</w:t>
+        </w:r>
+      </w:hyperlink>
+    </w:p>
+    <w:p>
+      <w:pPr>
+        <w:pStyle w:val="Normal"/>
+        <w:numPr>
+          <w:ilvl w:val="1"/>
+          <w:numId w:val="5"/>
+        </w:numPr>
+        <w:rPr/>
+      </w:pPr>
+      <w:r>
+        <w:rPr/>
+        <w:t xml:space="preserve">look at this </w:t>
+      </w:r>
+      <w:hyperlink r:id="rId6">
+        <w:r>
+          <w:rPr>
+            <w:rStyle w:val="Hyperlink"/>
+          </w:rPr>
+          <w:t>https://github.com/Flix01/imgui/wiki/ImGui-Addons-Branch-Home</w:t>
+        </w:r>
+      </w:hyperlink>
+    </w:p>
+    <w:p>
+      <w:pPr>
+        <w:pStyle w:val="Normal"/>
+        <w:numPr>
+          <w:ilvl w:val="1"/>
+          <w:numId w:val="5"/>
+        </w:numPr>
+        <w:rPr/>
+      </w:pPr>
+      <w:hyperlink r:id="rId7">
+        <w:r>
+          <w:rPr>
+            <w:rStyle w:val="Hyperlink"/>
+          </w:rPr>
+          <w:t>https://github.com/Raais/ImStudio</w:t>
+        </w:r>
+      </w:hyperlink>
+      <w:r>
+        <w:rPr/>
+        <w:t xml:space="preserve"> -  use this as inspiration for creating an gui</w:t>
+      </w:r>
+    </w:p>
+    <w:p>
+      <w:pPr>
+        <w:pStyle w:val="Normal"/>
+        <w:numPr>
+          <w:ilvl w:val="1"/>
+          <w:numId w:val="5"/>
+        </w:numPr>
+        <w:rPr/>
+      </w:pPr>
+      <w:r>
+        <w:rPr/>
+        <w:t xml:space="preserve">2d gizmos </w:t>
+      </w:r>
+      <w:hyperlink r:id="rId8">
+        <w:r>
+          <w:rPr>
+            <w:rStyle w:val="Hyperlink"/>
+          </w:rPr>
+          <w:t>https://github.com/Half-People/ImGui-2D-HArrow</w:t>
+        </w:r>
+      </w:hyperlink>
+    </w:p>
+    <w:p>
+      <w:pPr>
+        <w:pStyle w:val="Normal"/>
+        <w:numPr>
+          <w:ilvl w:val="0"/>
+          <w:numId w:val="5"/>
+        </w:numPr>
         <w:rPr>
           <w:sz w:val="24"/>
           <w:szCs w:val="24"/>
-          <w:lang w:val="en-US"/>
         </w:rPr>
       </w:pPr>
       <w:r>
         <w:rPr>
           <w:sz w:val="24"/>
           <w:szCs w:val="24"/>
-          <w:lang w:val="en-US"/>
-        </w:rPr>
-        <w:t>Image layouts - not related to text</w:t>
-      </w:r>
-    </w:p>
-    <w:p>
-      <w:pPr>
-        <w:pStyle w:val="Normal"/>
+        </w:rPr>
+        <w:t>Write a tutorial on text rendering in vulkan</w:t>
+      </w:r>
+    </w:p>
+    <w:p>
+      <w:pPr>
+        <w:pStyle w:val="Normal"/>
+        <w:numPr>
+          <w:ilvl w:val="0"/>
+          <w:numId w:val="5"/>
+        </w:numPr>
         <w:rPr>
           <w:sz w:val="24"/>
           <w:szCs w:val="24"/>
-          <w:lang w:val="en-US"/>
         </w:rPr>
       </w:pPr>
       <w:r>
         <w:rPr>
           <w:sz w:val="24"/>
           <w:szCs w:val="24"/>
-          <w:lang w:val="en-US"/>
-        </w:rPr>
-        <w:t>Destoying and resizing is broken(easy to fix)</w:t>
-      </w:r>
-    </w:p>
-    <w:p>
-      <w:pPr>
-        <w:pStyle w:val="Normal"/>
+        </w:rPr>
+        <w:t>Solid colours and deleting shapes</w:t>
+      </w:r>
+    </w:p>
+    <w:p>
+      <w:pPr>
+        <w:pStyle w:val="Normal"/>
+        <w:numPr>
+          <w:ilvl w:val="0"/>
+          <w:numId w:val="5"/>
+        </w:numPr>
         <w:rPr>
           <w:sz w:val="24"/>
           <w:szCs w:val="24"/>
-          <w:lang w:val="en-US"/>
         </w:rPr>
       </w:pPr>
       <w:r>
         <w:rPr>
           <w:sz w:val="24"/>
           <w:szCs w:val="24"/>
-          <w:lang w:val="en-US"/>
-        </w:rPr>
-        <w:t xml:space="preserve">Debug everything and get everything working </w:t>
+        </w:rPr>
+        <w:t>Animations and rigging</w:t>
+      </w:r>
+    </w:p>
+    <w:p>
+      <w:pPr>
+        <w:pStyle w:val="Normal"/>
+        <w:numPr>
+          <w:ilvl w:val="1"/>
+          <w:numId w:val="5"/>
+        </w:numPr>
+        <w:rPr/>
+      </w:pPr>
+      <w:r>
+        <w:rPr/>
+        <w:t>Shapes should have be manipulated around a point</w:t>
+      </w:r>
+    </w:p>
+    <w:p>
+      <w:pPr>
+        <w:pStyle w:val="Normal"/>
+        <w:numPr>
+          <w:ilvl w:val="1"/>
+          <w:numId w:val="5"/>
+        </w:numPr>
+        <w:rPr/>
+      </w:pPr>
+      <w:r>
+        <w:rPr/>
+        <w:t>Keyframe animation with graph manipulation</w:t>
       </w:r>
     </w:p>
     <w:p>
@@ -142,49 +348,18 @@
           <w:sz w:val="24"/>
           <w:szCs w:val="24"/>
         </w:rPr>
-        <w:t>Profit…..</w:t>
-      </w:r>
-    </w:p>
-    <w:p>
-      <w:pPr>
-        <w:pStyle w:val="Normal"/>
-        <w:rPr>
-          <w:sz w:val="24"/>
-          <w:szCs w:val="24"/>
-        </w:rPr>
-      </w:pPr>
-      <w:r>
-        <w:rPr>
-          <w:sz w:val="24"/>
-          <w:szCs w:val="24"/>
-        </w:rPr>
         <w:t>Counting number of lines : dir -Recurse -Include *.cpp,*.hpp | Get-Content | Measure-Object -Line</w:t>
       </w:r>
     </w:p>
     <w:p>
       <w:pPr>
         <w:pStyle w:val="Normal"/>
-        <w:rPr>
-          <w:sz w:val="24"/>
-          <w:szCs w:val="24"/>
-        </w:rPr>
-      </w:pPr>
-      <w:r>
         <w:rPr>
           <w:b/>
           <w:bCs/>
           <w:sz w:val="32"/>
           <w:szCs w:val="32"/>
         </w:rPr>
-      </w:r>
-    </w:p>
-    <w:p>
-      <w:pPr>
-        <w:pStyle w:val="Normal"/>
-        <w:rPr>
-          <w:sz w:val="24"/>
-          <w:szCs w:val="24"/>
-        </w:rPr>
       </w:pPr>
       <w:r>
         <w:rPr>
@@ -193,6 +368,143 @@
           <w:sz w:val="32"/>
           <w:szCs w:val="32"/>
         </w:rPr>
+        <w:t>Features to add now (V0.0):</w:t>
+      </w:r>
+    </w:p>
+    <w:p>
+      <w:pPr>
+        <w:pStyle w:val="ListParagraph"/>
+        <w:numPr>
+          <w:ilvl w:val="0"/>
+          <w:numId w:val="1"/>
+        </w:numPr>
+        <w:rPr/>
+      </w:pPr>
+      <w:r>
+        <w:rPr/>
+        <w:t>add ability to set solid colours to shapes</w:t>
+      </w:r>
+    </w:p>
+    <w:p>
+      <w:pPr>
+        <w:pStyle w:val="ListParagraph"/>
+        <w:numPr>
+          <w:ilvl w:val="0"/>
+          <w:numId w:val="1"/>
+        </w:numPr>
+        <w:rPr/>
+      </w:pPr>
+      <w:r>
+        <w:rPr/>
+        <w:t>add ability to delete shapes</w:t>
+      </w:r>
+    </w:p>
+    <w:p>
+      <w:pPr>
+        <w:pStyle w:val="ListParagraph"/>
+        <w:numPr>
+          <w:ilvl w:val="0"/>
+          <w:numId w:val="1"/>
+        </w:numPr>
+        <w:rPr/>
+      </w:pPr>
+      <w:r>
+        <w:rPr/>
+        <w:t>saving settings to a file</w:t>
+      </w:r>
+    </w:p>
+    <w:p>
+      <w:pPr>
+        <w:pStyle w:val="ListParagraph"/>
+        <w:numPr>
+          <w:ilvl w:val="0"/>
+          <w:numId w:val="1"/>
+        </w:numPr>
+        <w:rPr/>
+      </w:pPr>
+      <w:r>
+        <w:rPr/>
+        <w:t>ability to animate shapes</w:t>
+      </w:r>
+    </w:p>
+    <w:p>
+      <w:pPr>
+        <w:pStyle w:val="ListParagraph"/>
+        <w:numPr>
+          <w:ilvl w:val="0"/>
+          <w:numId w:val="1"/>
+        </w:numPr>
+        <w:rPr/>
+      </w:pPr>
+      <w:r>
+        <w:rPr/>
+        <w:t xml:space="preserve">post processing implements using Vulkan </w:t>
+      </w:r>
+    </w:p>
+    <w:p>
+      <w:pPr>
+        <w:pStyle w:val="ListParagraph"/>
+        <w:numPr>
+          <w:ilvl w:val="0"/>
+          <w:numId w:val="1"/>
+        </w:numPr>
+        <w:rPr/>
+      </w:pPr>
+      <w:r>
+        <w:rPr/>
+        <w:t>Able to animate characters using rigging and skeletal animation</w:t>
+      </w:r>
+    </w:p>
+    <w:p>
+      <w:pPr>
+        <w:pStyle w:val="ListParagraph"/>
+        <w:numPr>
+          <w:ilvl w:val="0"/>
+          <w:numId w:val="1"/>
+        </w:numPr>
+        <w:rPr/>
+      </w:pPr>
+      <w:r>
+        <w:rPr/>
+        <w:t>Get a way to use the thing</w:t>
+      </w:r>
+    </w:p>
+    <w:p>
+      <w:pPr>
+        <w:pStyle w:val="ListParagraph"/>
+        <w:numPr>
+          <w:ilvl w:val="0"/>
+          <w:numId w:val="1"/>
+        </w:numPr>
+        <w:rPr/>
+      </w:pPr>
+      <w:r>
+        <w:rPr/>
+        <w:t>Complete the README</w:t>
+      </w:r>
+    </w:p>
+    <w:p>
+      <w:pPr>
+        <w:pStyle w:val="ListParagraph"/>
+        <w:numPr>
+          <w:ilvl w:val="0"/>
+          <w:numId w:val="1"/>
+        </w:numPr>
+        <w:rPr/>
+      </w:pPr>
+      <w:r>
+        <w:rPr/>
+        <w:t>Add comments and make things presentable</w:t>
+      </w:r>
+    </w:p>
+    <w:p>
+      <w:pPr>
+        <w:pStyle w:val="Normal"/>
+        <w:ind w:left="425"/>
+        <w:rPr/>
+      </w:pPr>
+      <w:r>
+        <w:rPr/>
       </w:r>
     </w:p>
     <w:p>
@@ -212,7 +524,7 @@
           <w:sz w:val="32"/>
           <w:szCs w:val="32"/>
         </w:rPr>
-        <w:t>Features to add now (V0.0):</w:t>
+        <w:t>Features to add later (V0.1):</w:t>
       </w:r>
     </w:p>
     <w:p>
@@ -226,7 +538,7 @@
       </w:pPr>
       <w:r>
         <w:rPr/>
-        <w:t>add ability to set solid colours to shapes</w:t>
+        <w:t>add ability to change textures from Gui</w:t>
       </w:r>
     </w:p>
     <w:p>
@@ -240,7 +552,7 @@
       </w:pPr>
       <w:r>
         <w:rPr/>
-        <w:t>add ability to delete shapes</w:t>
+        <w:t>add ability to add offsets to textures</w:t>
       </w:r>
     </w:p>
     <w:p>
@@ -254,7 +566,7 @@
       </w:pPr>
       <w:r>
         <w:rPr/>
-        <w:t>text support</w:t>
+        <w:t>ability to toggle V-Sync</w:t>
       </w:r>
     </w:p>
     <w:p>
@@ -268,7 +580,7 @@
       </w:pPr>
       <w:r>
         <w:rPr/>
-        <w:t>saving settings to a file</w:t>
+        <w:t>render circles</w:t>
       </w:r>
     </w:p>
     <w:p>
@@ -282,135 +594,7 @@
       </w:pPr>
       <w:r>
         <w:rPr/>
-        <w:t>ability to animate shapes</w:t>
-      </w:r>
-    </w:p>
-    <w:p>
-      <w:pPr>
-        <w:pStyle w:val="ListParagraph"/>
-        <w:numPr>
-          <w:ilvl w:val="0"/>
-          <w:numId w:val="1"/>
-        </w:numPr>
-        <w:rPr/>
-      </w:pPr>
-      <w:r>
-        <w:rPr/>
-        <w:t xml:space="preserve">post processing implements using Vulkan </w:t>
-      </w:r>
-    </w:p>
-    <w:p>
-      <w:pPr>
-        <w:pStyle w:val="ListParagraph"/>
-        <w:ind w:left="785"/>
-        <w:rPr/>
-      </w:pPr>
-      <w:r>
-        <w:rPr/>
-      </w:r>
-    </w:p>
-    <w:p>
-      <w:pPr>
-        <w:pStyle w:val="ListParagraph"/>
-        <w:numPr>
-          <w:ilvl w:val="0"/>
-          <w:numId w:val="1"/>
-        </w:numPr>
-        <w:rPr/>
-      </w:pPr>
-      <w:r>
-        <w:rPr/>
-        <w:t>converting a PNG to a mesh</w:t>
-      </w:r>
-    </w:p>
-    <w:p>
-      <w:pPr>
-        <w:pStyle w:val="ListParagraph"/>
-        <w:numPr>
-          <w:ilvl w:val="0"/>
-          <w:numId w:val="1"/>
-        </w:numPr>
-        <w:rPr/>
-      </w:pPr>
-      <w:r>
-        <w:rPr/>
-        <w:t>Able to animate characters using rigging and skeletal animation</w:t>
-      </w:r>
-    </w:p>
-    <w:p>
-      <w:pPr>
-        <w:pStyle w:val="ListParagraph"/>
-        <w:ind w:left="785"/>
-        <w:rPr/>
-      </w:pPr>
-      <w:r>
-        <w:rPr/>
-      </w:r>
-    </w:p>
-    <w:p>
-      <w:pPr>
-        <w:pStyle w:val="ListParagraph"/>
-        <w:numPr>
-          <w:ilvl w:val="0"/>
-          <w:numId w:val="1"/>
-        </w:numPr>
-        <w:rPr/>
-      </w:pPr>
-      <w:r>
-        <w:rPr/>
-        <w:t>Get a way to use the thing</w:t>
-      </w:r>
-    </w:p>
-    <w:p>
-      <w:pPr>
-        <w:pStyle w:val="ListParagraph"/>
-        <w:numPr>
-          <w:ilvl w:val="0"/>
-          <w:numId w:val="1"/>
-        </w:numPr>
-        <w:rPr/>
-      </w:pPr>
-      <w:r>
-        <w:rPr/>
-        <w:t>Release on  11/11/2023</w:t>
-      </w:r>
-    </w:p>
-    <w:p>
-      <w:pPr>
-        <w:pStyle w:val="ListParagraph"/>
-        <w:numPr>
-          <w:ilvl w:val="0"/>
-          <w:numId w:val="1"/>
-        </w:numPr>
-        <w:rPr/>
-      </w:pPr>
-      <w:r>
-        <w:rPr/>
-        <w:t>Complete the README</w:t>
-      </w:r>
-    </w:p>
-    <w:p>
-      <w:pPr>
-        <w:pStyle w:val="ListParagraph"/>
-        <w:numPr>
-          <w:ilvl w:val="0"/>
-          <w:numId w:val="1"/>
-        </w:numPr>
-        <w:rPr/>
-      </w:pPr>
-      <w:r>
-        <w:rPr/>
-        <w:t>Add comments and make things presentable</w:t>
-      </w:r>
-    </w:p>
-    <w:p>
-      <w:pPr>
-        <w:pStyle w:val="Normal"/>
-        <w:ind w:left="425"/>
-        <w:rPr/>
-      </w:pPr>
-      <w:r>
-        <w:rPr/>
+        <w:t>Render heath bars</w:t>
       </w:r>
     </w:p>
     <w:p>
@@ -430,7 +614,77 @@
           <w:sz w:val="32"/>
           <w:szCs w:val="32"/>
         </w:rPr>
-        <w:t>Features to add later (V0.1):</w:t>
+        <w:t>Features to add later (V0.2):</w:t>
+      </w:r>
+    </w:p>
+    <w:p>
+      <w:pPr>
+        <w:pStyle w:val="ListParagraph"/>
+        <w:numPr>
+          <w:ilvl w:val="0"/>
+          <w:numId w:val="1"/>
+        </w:numPr>
+        <w:rPr/>
+      </w:pPr>
+      <w:r>
+        <w:rPr/>
+        <w:t>GPU accelerated particle physics</w:t>
+      </w:r>
+    </w:p>
+    <w:p>
+      <w:pPr>
+        <w:pStyle w:val="ListParagraph"/>
+        <w:numPr>
+          <w:ilvl w:val="0"/>
+          <w:numId w:val="1"/>
+        </w:numPr>
+        <w:rPr/>
+      </w:pPr>
+      <w:r>
+        <w:rPr/>
+        <w:t>multiple textures support</w:t>
+      </w:r>
+    </w:p>
+    <w:p>
+      <w:pPr>
+        <w:pStyle w:val="ListParagraph"/>
+        <w:numPr>
+          <w:ilvl w:val="0"/>
+          <w:numId w:val="1"/>
+        </w:numPr>
+        <w:rPr/>
+      </w:pPr>
+      <w:r>
+        <w:rPr/>
+        <w:t>Multi-threaded rendering</w:t>
+      </w:r>
+    </w:p>
+    <w:p>
+      <w:pPr>
+        <w:pStyle w:val="ListParagraph"/>
+        <w:numPr>
+          <w:ilvl w:val="0"/>
+          <w:numId w:val="1"/>
+        </w:numPr>
+        <w:rPr/>
+      </w:pPr>
+      <w:r>
+        <w:rPr/>
+        <w:t>instancing</w:t>
+      </w:r>
+    </w:p>
+    <w:p>
+      <w:pPr>
+        <w:pStyle w:val="ListParagraph"/>
+        <w:numPr>
+          <w:ilvl w:val="0"/>
+          <w:numId w:val="1"/>
+        </w:numPr>
+        <w:rPr/>
+      </w:pPr>
+      <w:r>
+        <w:rPr/>
+        <w:t>pause rendering when nothing is happening and duplicate frames</w:t>
       </w:r>
     </w:p>
     <w:p>
@@ -441,76 +695,6 @@
       </w:pPr>
       <w:r>
         <w:rPr/>
-      </w:r>
-    </w:p>
-    <w:p>
-      <w:pPr>
-        <w:pStyle w:val="ListParagraph"/>
-        <w:numPr>
-          <w:ilvl w:val="0"/>
-          <w:numId w:val="1"/>
-        </w:numPr>
-        <w:rPr/>
-      </w:pPr>
-      <w:r>
-        <w:rPr/>
-        <w:t>add ability to change textures from Gui</w:t>
-      </w:r>
-    </w:p>
-    <w:p>
-      <w:pPr>
-        <w:pStyle w:val="ListParagraph"/>
-        <w:numPr>
-          <w:ilvl w:val="0"/>
-          <w:numId w:val="1"/>
-        </w:numPr>
-        <w:rPr/>
-      </w:pPr>
-      <w:r>
-        <w:rPr/>
-        <w:t>add ability to add offsets to textures</w:t>
-      </w:r>
-    </w:p>
-    <w:p>
-      <w:pPr>
-        <w:pStyle w:val="ListParagraph"/>
-        <w:numPr>
-          <w:ilvl w:val="0"/>
-          <w:numId w:val="1"/>
-        </w:numPr>
-        <w:rPr/>
-      </w:pPr>
-      <w:r>
-        <w:rPr/>
-        <w:t>ability to toggle V-Sync</w:t>
-      </w:r>
-    </w:p>
-    <w:p>
-      <w:pPr>
-        <w:pStyle w:val="ListParagraph"/>
-        <w:numPr>
-          <w:ilvl w:val="0"/>
-          <w:numId w:val="1"/>
-        </w:numPr>
-        <w:rPr/>
-      </w:pPr>
-      <w:r>
-        <w:rPr/>
-        <w:t>render circles</w:t>
-      </w:r>
-    </w:p>
-    <w:p>
-      <w:pPr>
-        <w:pStyle w:val="ListParagraph"/>
-        <w:numPr>
-          <w:ilvl w:val="0"/>
-          <w:numId w:val="1"/>
-        </w:numPr>
-        <w:rPr/>
-      </w:pPr>
-      <w:r>
-        <w:rPr/>
-        <w:t>Render heath bars</w:t>
       </w:r>
     </w:p>
     <w:p>
@@ -530,7 +714,7 @@
           <w:sz w:val="32"/>
           <w:szCs w:val="32"/>
         </w:rPr>
-        <w:t>Features to add later (V0.2):</w:t>
+        <w:t>Features to add later (V0.3):</w:t>
       </w:r>
     </w:p>
     <w:p>
@@ -544,7 +728,7 @@
       </w:pPr>
       <w:r>
         <w:rPr/>
-        <w:t>GPU accelerated particle physics</w:t>
+        <w:t>direct storage</w:t>
       </w:r>
     </w:p>
     <w:p>
@@ -558,7 +742,7 @@
       </w:pPr>
       <w:r>
         <w:rPr/>
-        <w:t>multiple textures support</w:t>
+        <w:t>texture compression</w:t>
       </w:r>
     </w:p>
     <w:p>
@@ -572,7 +756,7 @@
       </w:pPr>
       <w:r>
         <w:rPr/>
-        <w:t>Multi-threaded rendering</w:t>
+        <w:t xml:space="preserve">use VMA for memory allocation </w:t>
       </w:r>
     </w:p>
     <w:p>
@@ -586,7 +770,7 @@
       </w:pPr>
       <w:r>
         <w:rPr/>
-        <w:t>instancing</w:t>
+        <w:t>mesh shaders</w:t>
       </w:r>
     </w:p>
     <w:p>
@@ -600,8 +784,26 @@
       </w:pPr>
       <w:r>
         <w:rPr/>
-        <w:t>pause rendering when nothing is happening and duplicate frames</w:t>
-      </w:r>
+        <w:t>add pipeline cache</w:t>
+      </w:r>
+    </w:p>
+    <w:p>
+      <w:pPr>
+        <w:pStyle w:val="ListParagraph"/>
+        <w:numPr>
+          <w:ilvl w:val="0"/>
+          <w:numId w:val="1"/>
+        </w:numPr>
+        <w:rPr/>
+      </w:pPr>
+      <w:r>
+        <w:rPr>
+          <w:lang w:val="en-US"/>
+        </w:rPr>
+        <w:t>Convert renderpasses to subpasses</w:t>
+      </w:r>
+      <w:bookmarkStart w:id="0" w:name="_GoBack"/>
+      <w:bookmarkEnd w:id="0"/>
     </w:p>
     <w:p>
       <w:pPr>
@@ -630,105 +832,63 @@
           <w:sz w:val="32"/>
           <w:szCs w:val="32"/>
         </w:rPr>
-        <w:t>Features to add later (V0.3):</w:t>
-      </w:r>
-    </w:p>
-    <w:p>
-      <w:pPr>
-        <w:pStyle w:val="ListParagraph"/>
-        <w:numPr>
-          <w:ilvl w:val="0"/>
-          <w:numId w:val="1"/>
-        </w:numPr>
-        <w:rPr/>
-      </w:pPr>
-      <w:r>
-        <w:rPr/>
-        <w:t>direct storage</w:t>
-      </w:r>
-    </w:p>
-    <w:p>
-      <w:pPr>
-        <w:pStyle w:val="ListParagraph"/>
-        <w:numPr>
-          <w:ilvl w:val="0"/>
-          <w:numId w:val="1"/>
-        </w:numPr>
-        <w:rPr/>
-      </w:pPr>
-      <w:r>
-        <w:rPr/>
-        <w:t>texture compression</w:t>
-      </w:r>
-    </w:p>
-    <w:p>
-      <w:pPr>
-        <w:pStyle w:val="ListParagraph"/>
-        <w:numPr>
-          <w:ilvl w:val="0"/>
-          <w:numId w:val="1"/>
-        </w:numPr>
-        <w:rPr/>
-      </w:pPr>
-      <w:r>
-        <w:rPr/>
-        <w:t xml:space="preserve">use VMA for memory allocation </w:t>
-      </w:r>
-    </w:p>
-    <w:p>
-      <w:pPr>
-        <w:pStyle w:val="ListParagraph"/>
-        <w:numPr>
-          <w:ilvl w:val="0"/>
-          <w:numId w:val="1"/>
-        </w:numPr>
-        <w:rPr/>
-      </w:pPr>
-      <w:r>
-        <w:rPr/>
-        <w:t>mesh shaders</w:t>
-      </w:r>
-    </w:p>
-    <w:p>
-      <w:pPr>
-        <w:pStyle w:val="ListParagraph"/>
-        <w:numPr>
-          <w:ilvl w:val="0"/>
-          <w:numId w:val="1"/>
-        </w:numPr>
-        <w:rPr/>
-      </w:pPr>
-      <w:r>
-        <w:rPr/>
-        <w:t>add pipeline cache</w:t>
-      </w:r>
-    </w:p>
-    <w:p>
-      <w:pPr>
-        <w:pStyle w:val="ListParagraph"/>
-        <w:numPr>
-          <w:ilvl w:val="0"/>
-          <w:numId w:val="1"/>
-        </w:numPr>
-        <w:rPr/>
-      </w:pPr>
-      <w:r>
-        <w:rPr>
-          <w:lang w:val="en-US"/>
-        </w:rPr>
-        <w:t>Convert renderpasses to subpasses</w:t>
-      </w:r>
-      <w:bookmarkStart w:id="0" w:name="_GoBack"/>
-      <w:bookmarkEnd w:id="0"/>
-    </w:p>
-    <w:p>
-      <w:pPr>
-        <w:pStyle w:val="ListParagraph"/>
-        <w:ind w:left="785"/>
-        <w:rPr/>
-      </w:pPr>
-      <w:r>
-        <w:rPr/>
+        <w:t>After creating this engine:</w:t>
+      </w:r>
+    </w:p>
+    <w:p>
+      <w:pPr>
+        <w:pStyle w:val="ListParagraph"/>
+        <w:numPr>
+          <w:ilvl w:val="0"/>
+          <w:numId w:val="2"/>
+        </w:numPr>
+        <w:rPr/>
+      </w:pPr>
+      <w:r>
+        <w:rPr/>
+        <w:t>physics</w:t>
+      </w:r>
+    </w:p>
+    <w:p>
+      <w:pPr>
+        <w:pStyle w:val="ListParagraph"/>
+        <w:numPr>
+          <w:ilvl w:val="0"/>
+          <w:numId w:val="2"/>
+        </w:numPr>
+        <w:rPr/>
+      </w:pPr>
+      <w:r>
+        <w:rPr/>
+        <w:t>input system</w:t>
+      </w:r>
+    </w:p>
+    <w:p>
+      <w:pPr>
+        <w:pStyle w:val="ListParagraph"/>
+        <w:numPr>
+          <w:ilvl w:val="0"/>
+          <w:numId w:val="2"/>
+        </w:numPr>
+        <w:rPr/>
+      </w:pPr>
+      <w:r>
+        <w:rPr/>
+        <w:t>sound</w:t>
+      </w:r>
+    </w:p>
+    <w:p>
+      <w:pPr>
+        <w:pStyle w:val="ListParagraph"/>
+        <w:numPr>
+          <w:ilvl w:val="0"/>
+          <w:numId w:val="2"/>
+        </w:numPr>
+        <w:rPr/>
+      </w:pPr>
+      <w:r>
+        <w:rPr/>
+        <w:t>making the gamE</w:t>
       </w:r>
     </w:p>
     <w:p>
@@ -748,327 +908,6 @@
           <w:sz w:val="32"/>
           <w:szCs w:val="32"/>
         </w:rPr>
-        <w:t>After creating this engine:</w:t>
-      </w:r>
-    </w:p>
-    <w:p>
-      <w:pPr>
-        <w:pStyle w:val="ListParagraph"/>
-        <w:numPr>
-          <w:ilvl w:val="0"/>
-          <w:numId w:val="2"/>
-        </w:numPr>
-        <w:rPr/>
-      </w:pPr>
-      <w:r>
-        <w:rPr/>
-        <w:t>physics</w:t>
-      </w:r>
-    </w:p>
-    <w:p>
-      <w:pPr>
-        <w:pStyle w:val="ListParagraph"/>
-        <w:numPr>
-          <w:ilvl w:val="0"/>
-          <w:numId w:val="2"/>
-        </w:numPr>
-        <w:rPr/>
-      </w:pPr>
-      <w:r>
-        <w:rPr/>
-        <w:t>input system</w:t>
-      </w:r>
-    </w:p>
-    <w:p>
-      <w:pPr>
-        <w:pStyle w:val="ListParagraph"/>
-        <w:numPr>
-          <w:ilvl w:val="0"/>
-          <w:numId w:val="2"/>
-        </w:numPr>
-        <w:rPr/>
-      </w:pPr>
-      <w:r>
-        <w:rPr/>
-        <w:t>sound</w:t>
-      </w:r>
-    </w:p>
-    <w:p>
-      <w:pPr>
-        <w:pStyle w:val="ListParagraph"/>
-        <w:numPr>
-          <w:ilvl w:val="0"/>
-          <w:numId w:val="2"/>
-        </w:numPr>
-        <w:rPr/>
-      </w:pPr>
-      <w:r>
-        <w:rPr/>
-        <w:t>making the gamE</w:t>
-      </w:r>
-    </w:p>
-    <w:p>
-      <w:pPr>
-        <w:pStyle w:val="Normal"/>
-        <w:rPr/>
-      </w:pPr>
-      <w:r>
-        <w:rPr/>
-      </w:r>
-    </w:p>
-    <w:p>
-      <w:pPr>
-        <w:pStyle w:val="Normal"/>
-        <w:rPr>
-          <w:b/>
-          <w:bCs/>
-          <w:sz w:val="32"/>
-          <w:szCs w:val="32"/>
-        </w:rPr>
-      </w:pPr>
-      <w:r>
-        <w:rPr>
-          <w:b/>
-          <w:bCs/>
-          <w:sz w:val="32"/>
-          <w:szCs w:val="32"/>
-        </w:rPr>
-        <w:t>To render Fonts using stb_truetype</w:t>
-      </w:r>
-    </w:p>
-    <w:p>
-      <w:pPr>
-        <w:pStyle w:val="ListParagraph"/>
-        <w:numPr>
-          <w:ilvl w:val="0"/>
-          <w:numId w:val="3"/>
-        </w:numPr>
-        <w:rPr/>
-      </w:pPr>
-      <w:r>
-        <w:rPr/>
-        <w:t>Create texture for each character using truetype</w:t>
-      </w:r>
-    </w:p>
-    <w:p>
-      <w:pPr>
-        <w:pStyle w:val="ListParagraph"/>
-        <w:numPr>
-          <w:ilvl w:val="0"/>
-          <w:numId w:val="3"/>
-        </w:numPr>
-        <w:rPr/>
-      </w:pPr>
-      <w:r>
-        <w:rPr/>
-        <w:t>store that text and its data needed</w:t>
-      </w:r>
-    </w:p>
-    <w:p>
-      <w:pPr>
-        <w:pStyle w:val="ListParagraph"/>
-        <w:numPr>
-          <w:ilvl w:val="0"/>
-          <w:numId w:val="3"/>
-        </w:numPr>
-        <w:rPr/>
-      </w:pPr>
-      <w:r>
-        <w:rPr/>
-        <w:t>pass them to the GPU and create all the Vulkan shit needed</w:t>
-      </w:r>
-    </w:p>
-    <w:p>
-      <w:pPr>
-        <w:pStyle w:val="ListParagraph"/>
-        <w:numPr>
-          <w:ilvl w:val="0"/>
-          <w:numId w:val="3"/>
-        </w:numPr>
-        <w:rPr/>
-      </w:pPr>
-      <w:r>
-        <w:rPr/>
-        <w:t>when needed using instanced rendering, render that text</w:t>
-      </w:r>
-    </w:p>
-    <w:p>
-      <w:pPr>
-        <w:pStyle w:val="Normal"/>
-        <w:rPr>
-          <w:b/>
-          <w:bCs/>
-          <w:sz w:val="32"/>
-          <w:szCs w:val="32"/>
-        </w:rPr>
-      </w:pPr>
-      <w:r>
-        <w:rPr>
-          <w:b/>
-          <w:bCs/>
-          <w:sz w:val="32"/>
-          <w:szCs w:val="32"/>
-        </w:rPr>
-        <w:t>In order to generate the vertices of a PNG</w:t>
-      </w:r>
-    </w:p>
-    <w:p>
-      <w:pPr>
-        <w:pStyle w:val="ListParagraph"/>
-        <w:numPr>
-          <w:ilvl w:val="0"/>
-          <w:numId w:val="4"/>
-        </w:numPr>
-        <w:rPr/>
-      </w:pPr>
-      <w:r>
-        <w:rPr/>
-        <w:t>create an outline</w:t>
-      </w:r>
-    </w:p>
-    <w:p>
-      <w:pPr>
-        <w:pStyle w:val="ListParagraph"/>
-        <w:numPr>
-          <w:ilvl w:val="0"/>
-          <w:numId w:val="5"/>
-        </w:numPr>
-        <w:rPr/>
-      </w:pPr>
-      <w:r>
-        <w:rPr/>
-        <w:t xml:space="preserve">create a matte </w:t>
-      </w:r>
-    </w:p>
-    <w:p>
-      <w:pPr>
-        <w:pStyle w:val="ListParagraph"/>
-        <w:numPr>
-          <w:ilvl w:val="0"/>
-          <w:numId w:val="5"/>
-        </w:numPr>
-        <w:rPr/>
-      </w:pPr>
-      <w:r>
-        <w:rPr/>
-        <w:t>trace the edge of the matte by getting the pixels</w:t>
-      </w:r>
-    </w:p>
-    <w:p>
-      <w:pPr>
-        <w:pStyle w:val="ListParagraph"/>
-        <w:numPr>
-          <w:ilvl w:val="0"/>
-          <w:numId w:val="5"/>
-        </w:numPr>
-        <w:rPr/>
-      </w:pPr>
-      <w:r>
-        <w:rPr/>
-        <w:t>which are outside the matte</w:t>
-      </w:r>
-    </w:p>
-    <w:p>
-      <w:pPr>
-        <w:pStyle w:val="ListParagraph"/>
-        <w:numPr>
-          <w:ilvl w:val="0"/>
-          <w:numId w:val="4"/>
-        </w:numPr>
-        <w:rPr/>
-      </w:pPr>
-      <w:r>
-        <w:rPr/>
-        <w:t>at regular intervals in this outline, add vertices to it</w:t>
-      </w:r>
-    </w:p>
-    <w:p>
-      <w:pPr>
-        <w:pStyle w:val="ListParagraph"/>
-        <w:numPr>
-          <w:ilvl w:val="0"/>
-          <w:numId w:val="6"/>
-        </w:numPr>
-        <w:rPr/>
-      </w:pPr>
-      <w:r>
-        <w:rPr/>
-        <w:t>split the outline into two lines of edges, alternating</w:t>
-      </w:r>
-    </w:p>
-    <w:p>
-      <w:pPr>
-        <w:pStyle w:val="ListParagraph"/>
-        <w:numPr>
-          <w:ilvl w:val="0"/>
-          <w:numId w:val="6"/>
-        </w:numPr>
-        <w:rPr/>
-      </w:pPr>
-      <w:r>
-        <w:rPr/>
-        <w:t>repeat this again recursively till the desired number of intervals are created</w:t>
-      </w:r>
-    </w:p>
-    <w:p>
-      <w:pPr>
-        <w:pStyle w:val="ListParagraph"/>
-        <w:numPr>
-          <w:ilvl w:val="0"/>
-          <w:numId w:val="6"/>
-        </w:numPr>
-        <w:rPr/>
-      </w:pPr>
-      <w:r>
-        <w:rPr/>
-        <w:t>at the mean of these lines, create a vertex</w:t>
-      </w:r>
-    </w:p>
-    <w:p>
-      <w:pPr>
-        <w:pStyle w:val="ListParagraph"/>
-        <w:numPr>
-          <w:ilvl w:val="0"/>
-          <w:numId w:val="4"/>
-        </w:numPr>
-        <w:rPr/>
-      </w:pPr>
-      <w:r>
-        <w:rPr/>
-        <w:t>use those vertices to generate a mesh using shaders in Vulkan</w:t>
-      </w:r>
-    </w:p>
-    <w:p>
-      <w:pPr>
-        <w:pStyle w:val="ListParagraph"/>
-        <w:numPr>
-          <w:ilvl w:val="0"/>
-          <w:numId w:val="4"/>
-        </w:numPr>
-        <w:rPr/>
-      </w:pPr>
-      <w:r>
-        <w:rPr/>
-        <w:t>https://github.com/Half-People/ImGui-2D-HArrow</w:t>
-      </w:r>
-    </w:p>
-    <w:p>
-      <w:pPr>
-        <w:pStyle w:val="Normal"/>
-        <w:rPr>
-          <w:b/>
-          <w:bCs/>
-          <w:sz w:val="32"/>
-          <w:szCs w:val="32"/>
-        </w:rPr>
-      </w:pPr>
-      <w:r>
-        <w:rPr>
-          <w:b/>
-          <w:bCs/>
-          <w:sz w:val="32"/>
-          <w:szCs w:val="32"/>
-        </w:rPr>
         <w:t>In order to implement post processing techniques:</w:t>
       </w:r>
     </w:p>
@@ -1097,7 +936,7 @@
         <w:pStyle w:val="ListParagraph"/>
         <w:numPr>
           <w:ilvl w:val="0"/>
-          <w:numId w:val="4"/>
+          <w:numId w:val="3"/>
         </w:numPr>
         <w:rPr/>
       </w:pPr>
@@ -1122,7 +961,7 @@
         <w:pStyle w:val="ListParagraph"/>
         <w:numPr>
           <w:ilvl w:val="0"/>
-          <w:numId w:val="4"/>
+          <w:numId w:val="3"/>
         </w:numPr>
         <w:rPr/>
       </w:pPr>
@@ -1136,7 +975,7 @@
         <w:pStyle w:val="ListParagraph"/>
         <w:numPr>
           <w:ilvl w:val="0"/>
-          <w:numId w:val="4"/>
+          <w:numId w:val="3"/>
         </w:numPr>
         <w:rPr/>
       </w:pPr>
@@ -1150,7 +989,7 @@
         <w:pStyle w:val="ListParagraph"/>
         <w:numPr>
           <w:ilvl w:val="0"/>
-          <w:numId w:val="4"/>
+          <w:numId w:val="3"/>
         </w:numPr>
         <w:rPr/>
       </w:pPr>
@@ -1164,7 +1003,7 @@
         <w:pStyle w:val="ListParagraph"/>
         <w:numPr>
           <w:ilvl w:val="0"/>
-          <w:numId w:val="4"/>
+          <w:numId w:val="3"/>
         </w:numPr>
         <w:rPr/>
       </w:pPr>
@@ -1178,7 +1017,7 @@
         <w:pStyle w:val="ListParagraph"/>
         <w:numPr>
           <w:ilvl w:val="0"/>
-          <w:numId w:val="4"/>
+          <w:numId w:val="3"/>
         </w:numPr>
         <w:rPr/>
       </w:pPr>
@@ -1192,7 +1031,7 @@
         <w:pStyle w:val="ListParagraph"/>
         <w:numPr>
           <w:ilvl w:val="0"/>
-          <w:numId w:val="4"/>
+          <w:numId w:val="3"/>
         </w:numPr>
         <w:rPr/>
       </w:pPr>
@@ -1206,7 +1045,7 @@
         <w:pStyle w:val="ListParagraph"/>
         <w:numPr>
           <w:ilvl w:val="0"/>
-          <w:numId w:val="4"/>
+          <w:numId w:val="3"/>
         </w:numPr>
         <w:rPr/>
       </w:pPr>
@@ -1220,7 +1059,7 @@
         <w:pStyle w:val="ListParagraph"/>
         <w:numPr>
           <w:ilvl w:val="0"/>
-          <w:numId w:val="4"/>
+          <w:numId w:val="3"/>
         </w:numPr>
         <w:rPr/>
       </w:pPr>
@@ -1234,22 +1073,13 @@
         <w:pStyle w:val="ListParagraph"/>
         <w:numPr>
           <w:ilvl w:val="0"/>
-          <w:numId w:val="4"/>
+          <w:numId w:val="3"/>
         </w:numPr>
         <w:rPr/>
       </w:pPr>
       <w:r>
         <w:rPr/>
         <w:t>Chromatic aberration</w:t>
-      </w:r>
-    </w:p>
-    <w:p>
-      <w:pPr>
-        <w:pStyle w:val="Normal"/>
-        <w:rPr/>
-      </w:pPr>
-      <w:r>
-        <w:rPr/>
       </w:r>
     </w:p>
     <w:p>
@@ -1269,25 +1099,6 @@
           <w:sz w:val="28"/>
           <w:szCs w:val="28"/>
         </w:rPr>
-      </w:r>
-    </w:p>
-    <w:p>
-      <w:pPr>
-        <w:pStyle w:val="Normal"/>
-        <w:rPr>
-          <w:b/>
-          <w:bCs/>
-          <w:sz w:val="28"/>
-          <w:szCs w:val="28"/>
-        </w:rPr>
-      </w:pPr>
-      <w:r>
-        <w:rPr>
-          <w:b/>
-          <w:bCs/>
-          <w:sz w:val="28"/>
-          <w:szCs w:val="28"/>
-        </w:rPr>
         <w:t>Implementation:</w:t>
       </w:r>
     </w:p>
@@ -1296,7 +1107,7 @@
         <w:pStyle w:val="ListParagraph"/>
         <w:numPr>
           <w:ilvl w:val="2"/>
-          <w:numId w:val="7"/>
+          <w:numId w:val="4"/>
         </w:numPr>
         <w:rPr/>
       </w:pPr>
@@ -1310,7 +1121,7 @@
         <w:pStyle w:val="ListParagraph"/>
         <w:numPr>
           <w:ilvl w:val="2"/>
-          <w:numId w:val="7"/>
+          <w:numId w:val="4"/>
         </w:numPr>
         <w:rPr/>
       </w:pPr>
@@ -1324,7 +1135,7 @@
         <w:pStyle w:val="ListParagraph"/>
         <w:numPr>
           <w:ilvl w:val="2"/>
-          <w:numId w:val="7"/>
+          <w:numId w:val="4"/>
         </w:numPr>
         <w:spacing w:before="0" w:after="160"/>
         <w:contextualSpacing/>
@@ -1764,8 +1575,21 @@
   <w:abstractNum w:abstractNumId="4">
     <w:lvl w:ilvl="0">
       <w:start w:val="1"/>
-      <w:numFmt w:val="bullet"/>
-      <w:lvlText w:val=""/>
+      <w:numFmt w:val="decimal"/>
+      <w:lvlText w:val="%1)"/>
+      <w:lvlJc w:val="left"/>
+      <w:pPr>
+        <w:tabs>
+          <w:tab w:val="num" w:pos="0"/>
+        </w:tabs>
+        <w:ind w:left="360" w:hanging="360"/>
+      </w:pPr>
+      <w:rPr/>
+    </w:lvl>
+    <w:lvl w:ilvl="1">
+      <w:start w:val="1"/>
+      <w:numFmt w:val="lowerLetter"/>
+      <w:lvlText w:val="%2)"/>
       <w:lvlJc w:val="left"/>
       <w:pPr>
         <w:tabs>
@@ -1773,14 +1597,25 @@
         </w:tabs>
         <w:ind w:left="720" w:hanging="360"/>
       </w:pPr>
-      <w:rPr>
-        <w:rFonts w:ascii="Symbol" w:hAnsi="Symbol" w:cs="Symbol" w:hint="default"/>
-      </w:rPr>
-    </w:lvl>
-    <w:lvl w:ilvl="1">
-      <w:start w:val="1"/>
-      <w:numFmt w:val="bullet"/>
-      <w:lvlText w:val="o"/>
+      <w:rPr/>
+    </w:lvl>
+    <w:lvl w:ilvl="2">
+      <w:start w:val="1"/>
+      <w:numFmt w:val="lowerRoman"/>
+      <w:lvlText w:val="%3)"/>
+      <w:lvlJc w:val="left"/>
+      <w:pPr>
+        <w:tabs>
+          <w:tab w:val="num" w:pos="0"/>
+        </w:tabs>
+        <w:ind w:left="1080" w:hanging="360"/>
+      </w:pPr>
+      <w:rPr/>
+    </w:lvl>
+    <w:lvl w:ilvl="3">
+      <w:start w:val="1"/>
+      <w:numFmt w:val="decimal"/>
+      <w:lvlText w:val="(%4)"/>
       <w:lvlJc w:val="left"/>
       <w:pPr>
         <w:tabs>
@@ -1788,14 +1623,25 @@
         </w:tabs>
         <w:ind w:left="1440" w:hanging="360"/>
       </w:pPr>
-      <w:rPr>
-        <w:rFonts w:ascii="Courier New" w:hAnsi="Courier New" w:cs="Courier New" w:hint="default"/>
-      </w:rPr>
-    </w:lvl>
-    <w:lvl w:ilvl="2">
-      <w:start w:val="1"/>
-      <w:numFmt w:val="bullet"/>
-      <w:lvlText w:val=""/>
+      <w:rPr/>
+    </w:lvl>
+    <w:lvl w:ilvl="4">
+      <w:start w:val="1"/>
+      <w:numFmt w:val="lowerLetter"/>
+      <w:lvlText w:val="(%5)"/>
+      <w:lvlJc w:val="left"/>
+      <w:pPr>
+        <w:tabs>
+          <w:tab w:val="num" w:pos="0"/>
+        </w:tabs>
+        <w:ind w:left="1800" w:hanging="360"/>
+      </w:pPr>
+      <w:rPr/>
+    </w:lvl>
+    <w:lvl w:ilvl="5">
+      <w:start w:val="1"/>
+      <w:numFmt w:val="lowerRoman"/>
+      <w:lvlText w:val="(%6)"/>
       <w:lvlJc w:val="left"/>
       <w:pPr>
         <w:tabs>
@@ -1803,14 +1649,25 @@
         </w:tabs>
         <w:ind w:left="2160" w:hanging="360"/>
       </w:pPr>
-      <w:rPr>
-        <w:rFonts w:ascii="Wingdings" w:hAnsi="Wingdings" w:cs="Wingdings" w:hint="default"/>
-      </w:rPr>
-    </w:lvl>
-    <w:lvl w:ilvl="3">
-      <w:start w:val="1"/>
-      <w:numFmt w:val="bullet"/>
-      <w:lvlText w:val=""/>
+      <w:rPr/>
+    </w:lvl>
+    <w:lvl w:ilvl="6">
+      <w:start w:val="1"/>
+      <w:numFmt w:val="decimal"/>
+      <w:lvlText w:val="%7."/>
+      <w:lvlJc w:val="left"/>
+      <w:pPr>
+        <w:tabs>
+          <w:tab w:val="num" w:pos="0"/>
+        </w:tabs>
+        <w:ind w:left="2520" w:hanging="360"/>
+      </w:pPr>
+      <w:rPr/>
+    </w:lvl>
+    <w:lvl w:ilvl="7">
+      <w:start w:val="1"/>
+      <w:numFmt w:val="lowerLetter"/>
+      <w:lvlText w:val="%8."/>
       <w:lvlJc w:val="left"/>
       <w:pPr>
         <w:tabs>
@@ -1818,444 +1675,160 @@
         </w:tabs>
         <w:ind w:left="2880" w:hanging="360"/>
       </w:pPr>
-      <w:rPr>
-        <w:rFonts w:ascii="Symbol" w:hAnsi="Symbol" w:cs="Symbol" w:hint="default"/>
-      </w:rPr>
-    </w:lvl>
-    <w:lvl w:ilvl="4">
-      <w:start w:val="1"/>
-      <w:numFmt w:val="bullet"/>
-      <w:lvlText w:val="o"/>
-      <w:lvlJc w:val="left"/>
-      <w:pPr>
-        <w:tabs>
-          <w:tab w:val="num" w:pos="0"/>
-        </w:tabs>
-        <w:ind w:left="3600" w:hanging="360"/>
-      </w:pPr>
-      <w:rPr>
-        <w:rFonts w:ascii="Courier New" w:hAnsi="Courier New" w:cs="Courier New" w:hint="default"/>
-      </w:rPr>
-    </w:lvl>
-    <w:lvl w:ilvl="5">
-      <w:start w:val="1"/>
-      <w:numFmt w:val="bullet"/>
-      <w:lvlText w:val=""/>
-      <w:lvlJc w:val="left"/>
-      <w:pPr>
-        <w:tabs>
-          <w:tab w:val="num" w:pos="0"/>
-        </w:tabs>
-        <w:ind w:left="4320" w:hanging="360"/>
-      </w:pPr>
-      <w:rPr>
-        <w:rFonts w:ascii="Wingdings" w:hAnsi="Wingdings" w:cs="Wingdings" w:hint="default"/>
-      </w:rPr>
-    </w:lvl>
-    <w:lvl w:ilvl="6">
-      <w:start w:val="1"/>
-      <w:numFmt w:val="bullet"/>
-      <w:lvlText w:val=""/>
-      <w:lvlJc w:val="left"/>
-      <w:pPr>
-        <w:tabs>
-          <w:tab w:val="num" w:pos="0"/>
-        </w:tabs>
-        <w:ind w:left="5040" w:hanging="360"/>
-      </w:pPr>
-      <w:rPr>
-        <w:rFonts w:ascii="Symbol" w:hAnsi="Symbol" w:cs="Symbol" w:hint="default"/>
-      </w:rPr>
-    </w:lvl>
-    <w:lvl w:ilvl="7">
-      <w:start w:val="1"/>
-      <w:numFmt w:val="bullet"/>
-      <w:lvlText w:val="o"/>
-      <w:lvlJc w:val="left"/>
-      <w:pPr>
-        <w:tabs>
-          <w:tab w:val="num" w:pos="0"/>
-        </w:tabs>
-        <w:ind w:left="5760" w:hanging="360"/>
-      </w:pPr>
-      <w:rPr>
-        <w:rFonts w:ascii="Courier New" w:hAnsi="Courier New" w:cs="Courier New" w:hint="default"/>
-      </w:rPr>
+      <w:rPr/>
     </w:lvl>
     <w:lvl w:ilvl="8">
       <w:start w:val="1"/>
-      <w:numFmt w:val="bullet"/>
-      <w:lvlText w:val=""/>
-      <w:lvlJc w:val="left"/>
-      <w:pPr>
-        <w:tabs>
-          <w:tab w:val="num" w:pos="0"/>
-        </w:tabs>
-        <w:ind w:left="6480" w:hanging="360"/>
-      </w:pPr>
-      <w:rPr>
-        <w:rFonts w:ascii="Wingdings" w:hAnsi="Wingdings" w:cs="Wingdings" w:hint="default"/>
-      </w:rPr>
+      <w:numFmt w:val="lowerRoman"/>
+      <w:lvlText w:val="%9."/>
+      <w:lvlJc w:val="left"/>
+      <w:pPr>
+        <w:tabs>
+          <w:tab w:val="num" w:pos="0"/>
+        </w:tabs>
+        <w:ind w:left="3240" w:hanging="360"/>
+      </w:pPr>
+      <w:rPr/>
     </w:lvl>
   </w:abstractNum>
   <w:abstractNum w:abstractNumId="5">
     <w:lvl w:ilvl="0">
       <w:start w:val="1"/>
-      <w:numFmt w:val="decimal"/>
-      <w:lvlText w:val="%1)"/>
-      <w:lvlJc w:val="left"/>
-      <w:pPr>
-        <w:tabs>
-          <w:tab w:val="num" w:pos="0"/>
+      <w:numFmt w:val="bullet"/>
+      <w:lvlText w:val=""/>
+      <w:lvlJc w:val="left"/>
+      <w:pPr>
+        <w:tabs>
+          <w:tab w:val="num" w:pos="720"/>
+        </w:tabs>
+        <w:ind w:left="720" w:hanging="360"/>
+      </w:pPr>
+      <w:rPr>
+        <w:rFonts w:ascii="Symbol" w:hAnsi="Symbol" w:cs="Symbol" w:hint="default"/>
+      </w:rPr>
+    </w:lvl>
+    <w:lvl w:ilvl="1">
+      <w:start w:val="1"/>
+      <w:numFmt w:val="bullet"/>
+      <w:lvlText w:val="◦"/>
+      <w:lvlJc w:val="left"/>
+      <w:pPr>
+        <w:tabs>
+          <w:tab w:val="num" w:pos="1080"/>
         </w:tabs>
         <w:ind w:left="1080" w:hanging="360"/>
       </w:pPr>
-      <w:rPr/>
-    </w:lvl>
-    <w:lvl w:ilvl="1">
-      <w:start w:val="1"/>
-      <w:numFmt w:val="lowerLetter"/>
-      <w:lvlText w:val="%2)"/>
-      <w:lvlJc w:val="left"/>
-      <w:pPr>
-        <w:tabs>
-          <w:tab w:val="num" w:pos="0"/>
+      <w:rPr>
+        <w:rFonts w:ascii="OpenSymbol" w:hAnsi="OpenSymbol" w:cs="OpenSymbol" w:hint="default"/>
+      </w:rPr>
+    </w:lvl>
+    <w:lvl w:ilvl="2">
+      <w:start w:val="1"/>
+      <w:numFmt w:val="bullet"/>
+      <w:lvlText w:val="▪"/>
+      <w:lvlJc w:val="left"/>
+      <w:pPr>
+        <w:tabs>
+          <w:tab w:val="num" w:pos="1440"/>
         </w:tabs>
         <w:ind w:left="1440" w:hanging="360"/>
       </w:pPr>
-      <w:rPr/>
-    </w:lvl>
-    <w:lvl w:ilvl="2">
-      <w:start w:val="1"/>
-      <w:numFmt w:val="lowerRoman"/>
-      <w:lvlText w:val="%3)"/>
-      <w:lvlJc w:val="left"/>
-      <w:pPr>
-        <w:tabs>
-          <w:tab w:val="num" w:pos="0"/>
+      <w:rPr>
+        <w:rFonts w:ascii="OpenSymbol" w:hAnsi="OpenSymbol" w:cs="OpenSymbol" w:hint="default"/>
+      </w:rPr>
+    </w:lvl>
+    <w:lvl w:ilvl="3">
+      <w:start w:val="1"/>
+      <w:numFmt w:val="bullet"/>
+      <w:lvlText w:val=""/>
+      <w:lvlJc w:val="left"/>
+      <w:pPr>
+        <w:tabs>
+          <w:tab w:val="num" w:pos="1800"/>
         </w:tabs>
         <w:ind w:left="1800" w:hanging="360"/>
       </w:pPr>
-      <w:rPr/>
-    </w:lvl>
-    <w:lvl w:ilvl="3">
-      <w:start w:val="1"/>
-      <w:numFmt w:val="decimal"/>
-      <w:lvlText w:val="(%4)"/>
-      <w:lvlJc w:val="left"/>
-      <w:pPr>
-        <w:tabs>
-          <w:tab w:val="num" w:pos="0"/>
+      <w:rPr>
+        <w:rFonts w:ascii="Symbol" w:hAnsi="Symbol" w:cs="Symbol" w:hint="default"/>
+      </w:rPr>
+    </w:lvl>
+    <w:lvl w:ilvl="4">
+      <w:start w:val="1"/>
+      <w:numFmt w:val="bullet"/>
+      <w:lvlText w:val="◦"/>
+      <w:lvlJc w:val="left"/>
+      <w:pPr>
+        <w:tabs>
+          <w:tab w:val="num" w:pos="2160"/>
         </w:tabs>
         <w:ind w:left="2160" w:hanging="360"/>
       </w:pPr>
-      <w:rPr/>
-    </w:lvl>
-    <w:lvl w:ilvl="4">
-      <w:start w:val="1"/>
-      <w:numFmt w:val="lowerLetter"/>
-      <w:lvlText w:val="(%5)"/>
-      <w:lvlJc w:val="left"/>
-      <w:pPr>
-        <w:tabs>
-          <w:tab w:val="num" w:pos="0"/>
+      <w:rPr>
+        <w:rFonts w:ascii="OpenSymbol" w:hAnsi="OpenSymbol" w:cs="OpenSymbol" w:hint="default"/>
+      </w:rPr>
+    </w:lvl>
+    <w:lvl w:ilvl="5">
+      <w:start w:val="1"/>
+      <w:numFmt w:val="bullet"/>
+      <w:lvlText w:val="▪"/>
+      <w:lvlJc w:val="left"/>
+      <w:pPr>
+        <w:tabs>
+          <w:tab w:val="num" w:pos="2520"/>
         </w:tabs>
         <w:ind w:left="2520" w:hanging="360"/>
       </w:pPr>
-      <w:rPr/>
-    </w:lvl>
-    <w:lvl w:ilvl="5">
-      <w:start w:val="1"/>
-      <w:numFmt w:val="lowerRoman"/>
-      <w:lvlText w:val="(%6)"/>
-      <w:lvlJc w:val="left"/>
-      <w:pPr>
-        <w:tabs>
-          <w:tab w:val="num" w:pos="0"/>
+      <w:rPr>
+        <w:rFonts w:ascii="OpenSymbol" w:hAnsi="OpenSymbol" w:cs="OpenSymbol" w:hint="default"/>
+      </w:rPr>
+    </w:lvl>
+    <w:lvl w:ilvl="6">
+      <w:start w:val="1"/>
+      <w:numFmt w:val="bullet"/>
+      <w:lvlText w:val=""/>
+      <w:lvlJc w:val="left"/>
+      <w:pPr>
+        <w:tabs>
+          <w:tab w:val="num" w:pos="2880"/>
         </w:tabs>
         <w:ind w:left="2880" w:hanging="360"/>
       </w:pPr>
-      <w:rPr/>
-    </w:lvl>
-    <w:lvl w:ilvl="6">
-      <w:start w:val="1"/>
-      <w:numFmt w:val="decimal"/>
-      <w:lvlText w:val="%7."/>
-      <w:lvlJc w:val="left"/>
-      <w:pPr>
-        <w:tabs>
-          <w:tab w:val="num" w:pos="0"/>
+      <w:rPr>
+        <w:rFonts w:ascii="Symbol" w:hAnsi="Symbol" w:cs="Symbol" w:hint="default"/>
+      </w:rPr>
+    </w:lvl>
+    <w:lvl w:ilvl="7">
+      <w:start w:val="1"/>
+      <w:numFmt w:val="bullet"/>
+      <w:lvlText w:val="◦"/>
+      <w:lvlJc w:val="left"/>
+      <w:pPr>
+        <w:tabs>
+          <w:tab w:val="num" w:pos="3240"/>
         </w:tabs>
         <w:ind w:left="3240" w:hanging="360"/>
       </w:pPr>
-      <w:rPr/>
-    </w:lvl>
-    <w:lvl w:ilvl="7">
-      <w:start w:val="1"/>
-      <w:numFmt w:val="lowerLetter"/>
-      <w:lvlText w:val="%8."/>
-      <w:lvlJc w:val="left"/>
-      <w:pPr>
-        <w:tabs>
-          <w:tab w:val="num" w:pos="0"/>
+      <w:rPr>
+        <w:rFonts w:ascii="OpenSymbol" w:hAnsi="OpenSymbol" w:cs="OpenSymbol" w:hint="default"/>
+      </w:rPr>
+    </w:lvl>
+    <w:lvl w:ilvl="8">
+      <w:start w:val="1"/>
+      <w:numFmt w:val="bullet"/>
+      <w:lvlText w:val="▪"/>
+      <w:lvlJc w:val="left"/>
+      <w:pPr>
+        <w:tabs>
+          <w:tab w:val="num" w:pos="3600"/>
         </w:tabs>
         <w:ind w:left="3600" w:hanging="360"/>
       </w:pPr>
-      <w:rPr/>
-    </w:lvl>
-    <w:lvl w:ilvl="8">
-      <w:start w:val="1"/>
-      <w:numFmt w:val="lowerRoman"/>
-      <w:lvlText w:val="%9."/>
-      <w:lvlJc w:val="left"/>
-      <w:pPr>
-        <w:tabs>
-          <w:tab w:val="num" w:pos="0"/>
-        </w:tabs>
-        <w:ind w:left="3960" w:hanging="360"/>
-      </w:pPr>
-      <w:rPr/>
+      <w:rPr>
+        <w:rFonts w:ascii="OpenSymbol" w:hAnsi="OpenSymbol" w:cs="OpenSymbol" w:hint="default"/>
+      </w:rPr>
     </w:lvl>
   </w:abstractNum>
   <w:abstractNum w:abstractNumId="6">
-    <w:lvl w:ilvl="0">
-      <w:start w:val="1"/>
-      <w:numFmt w:val="decimal"/>
-      <w:lvlText w:val="%1)"/>
-      <w:lvlJc w:val="left"/>
-      <w:pPr>
-        <w:tabs>
-          <w:tab w:val="num" w:pos="0"/>
-        </w:tabs>
-        <w:ind w:left="1080" w:hanging="360"/>
-      </w:pPr>
-      <w:rPr/>
-    </w:lvl>
-    <w:lvl w:ilvl="1">
-      <w:start w:val="1"/>
-      <w:numFmt w:val="lowerLetter"/>
-      <w:lvlText w:val="%2)"/>
-      <w:lvlJc w:val="left"/>
-      <w:pPr>
-        <w:tabs>
-          <w:tab w:val="num" w:pos="0"/>
-        </w:tabs>
-        <w:ind w:left="1440" w:hanging="360"/>
-      </w:pPr>
-      <w:rPr/>
-    </w:lvl>
-    <w:lvl w:ilvl="2">
-      <w:start w:val="1"/>
-      <w:numFmt w:val="lowerRoman"/>
-      <w:lvlText w:val="%3)"/>
-      <w:lvlJc w:val="left"/>
-      <w:pPr>
-        <w:tabs>
-          <w:tab w:val="num" w:pos="0"/>
-        </w:tabs>
-        <w:ind w:left="1800" w:hanging="360"/>
-      </w:pPr>
-      <w:rPr/>
-    </w:lvl>
-    <w:lvl w:ilvl="3">
-      <w:start w:val="1"/>
-      <w:numFmt w:val="decimal"/>
-      <w:lvlText w:val="(%4)"/>
-      <w:lvlJc w:val="left"/>
-      <w:pPr>
-        <w:tabs>
-          <w:tab w:val="num" w:pos="0"/>
-        </w:tabs>
-        <w:ind w:left="2160" w:hanging="360"/>
-      </w:pPr>
-      <w:rPr/>
-    </w:lvl>
-    <w:lvl w:ilvl="4">
-      <w:start w:val="1"/>
-      <w:numFmt w:val="lowerLetter"/>
-      <w:lvlText w:val="(%5)"/>
-      <w:lvlJc w:val="left"/>
-      <w:pPr>
-        <w:tabs>
-          <w:tab w:val="num" w:pos="0"/>
-        </w:tabs>
-        <w:ind w:left="2520" w:hanging="360"/>
-      </w:pPr>
-      <w:rPr/>
-    </w:lvl>
-    <w:lvl w:ilvl="5">
-      <w:start w:val="1"/>
-      <w:numFmt w:val="lowerRoman"/>
-      <w:lvlText w:val="(%6)"/>
-      <w:lvlJc w:val="left"/>
-      <w:pPr>
-        <w:tabs>
-          <w:tab w:val="num" w:pos="0"/>
-        </w:tabs>
-        <w:ind w:left="2880" w:hanging="360"/>
-      </w:pPr>
-      <w:rPr/>
-    </w:lvl>
-    <w:lvl w:ilvl="6">
-      <w:start w:val="1"/>
-      <w:numFmt w:val="decimal"/>
-      <w:lvlText w:val="%7."/>
-      <w:lvlJc w:val="left"/>
-      <w:pPr>
-        <w:tabs>
-          <w:tab w:val="num" w:pos="0"/>
-        </w:tabs>
-        <w:ind w:left="3240" w:hanging="360"/>
-      </w:pPr>
-      <w:rPr/>
-    </w:lvl>
-    <w:lvl w:ilvl="7">
-      <w:start w:val="1"/>
-      <w:numFmt w:val="lowerLetter"/>
-      <w:lvlText w:val="%8."/>
-      <w:lvlJc w:val="left"/>
-      <w:pPr>
-        <w:tabs>
-          <w:tab w:val="num" w:pos="0"/>
-        </w:tabs>
-        <w:ind w:left="3600" w:hanging="360"/>
-      </w:pPr>
-      <w:rPr/>
-    </w:lvl>
-    <w:lvl w:ilvl="8">
-      <w:start w:val="1"/>
-      <w:numFmt w:val="lowerRoman"/>
-      <w:lvlText w:val="%9."/>
-      <w:lvlJc w:val="left"/>
-      <w:pPr>
-        <w:tabs>
-          <w:tab w:val="num" w:pos="0"/>
-        </w:tabs>
-        <w:ind w:left="3960" w:hanging="360"/>
-      </w:pPr>
-      <w:rPr/>
-    </w:lvl>
-  </w:abstractNum>
-  <w:abstractNum w:abstractNumId="7">
-    <w:lvl w:ilvl="0">
-      <w:start w:val="1"/>
-      <w:numFmt w:val="decimal"/>
-      <w:lvlText w:val="%1)"/>
-      <w:lvlJc w:val="left"/>
-      <w:pPr>
-        <w:tabs>
-          <w:tab w:val="num" w:pos="0"/>
-        </w:tabs>
-        <w:ind w:left="360" w:hanging="360"/>
-      </w:pPr>
-      <w:rPr/>
-    </w:lvl>
-    <w:lvl w:ilvl="1">
-      <w:start w:val="1"/>
-      <w:numFmt w:val="lowerLetter"/>
-      <w:lvlText w:val="%2)"/>
-      <w:lvlJc w:val="left"/>
-      <w:pPr>
-        <w:tabs>
-          <w:tab w:val="num" w:pos="0"/>
-        </w:tabs>
-        <w:ind w:left="720" w:hanging="360"/>
-      </w:pPr>
-      <w:rPr/>
-    </w:lvl>
-    <w:lvl w:ilvl="2">
-      <w:start w:val="1"/>
-      <w:numFmt w:val="lowerRoman"/>
-      <w:lvlText w:val="%3)"/>
-      <w:lvlJc w:val="left"/>
-      <w:pPr>
-        <w:tabs>
-          <w:tab w:val="num" w:pos="0"/>
-        </w:tabs>
-        <w:ind w:left="1080" w:hanging="360"/>
-      </w:pPr>
-      <w:rPr/>
-    </w:lvl>
-    <w:lvl w:ilvl="3">
-      <w:start w:val="1"/>
-      <w:numFmt w:val="decimal"/>
-      <w:lvlText w:val="(%4)"/>
-      <w:lvlJc w:val="left"/>
-      <w:pPr>
-        <w:tabs>
-          <w:tab w:val="num" w:pos="0"/>
-        </w:tabs>
-        <w:ind w:left="1440" w:hanging="360"/>
-      </w:pPr>
-      <w:rPr/>
-    </w:lvl>
-    <w:lvl w:ilvl="4">
-      <w:start w:val="1"/>
-      <w:numFmt w:val="lowerLetter"/>
-      <w:lvlText w:val="(%5)"/>
-      <w:lvlJc w:val="left"/>
-      <w:pPr>
-        <w:tabs>
-          <w:tab w:val="num" w:pos="0"/>
-        </w:tabs>
-        <w:ind w:left="1800" w:hanging="360"/>
-      </w:pPr>
-      <w:rPr/>
-    </w:lvl>
-    <w:lvl w:ilvl="5">
-      <w:start w:val="1"/>
-      <w:numFmt w:val="lowerRoman"/>
-      <w:lvlText w:val="(%6)"/>
-      <w:lvlJc w:val="left"/>
-      <w:pPr>
-        <w:tabs>
-          <w:tab w:val="num" w:pos="0"/>
-        </w:tabs>
-        <w:ind w:left="2160" w:hanging="360"/>
-      </w:pPr>
-      <w:rPr/>
-    </w:lvl>
-    <w:lvl w:ilvl="6">
-      <w:start w:val="1"/>
-      <w:numFmt w:val="decimal"/>
-      <w:lvlText w:val="%7."/>
-      <w:lvlJc w:val="left"/>
-      <w:pPr>
-        <w:tabs>
-          <w:tab w:val="num" w:pos="0"/>
-        </w:tabs>
-        <w:ind w:left="2520" w:hanging="360"/>
-      </w:pPr>
-      <w:rPr/>
-    </w:lvl>
-    <w:lvl w:ilvl="7">
-      <w:start w:val="1"/>
-      <w:numFmt w:val="lowerLetter"/>
-      <w:lvlText w:val="%8."/>
-      <w:lvlJc w:val="left"/>
-      <w:pPr>
-        <w:tabs>
-          <w:tab w:val="num" w:pos="0"/>
-        </w:tabs>
-        <w:ind w:left="2880" w:hanging="360"/>
-      </w:pPr>
-      <w:rPr/>
-    </w:lvl>
-    <w:lvl w:ilvl="8">
-      <w:start w:val="1"/>
-      <w:numFmt w:val="lowerRoman"/>
-      <w:lvlText w:val="%9."/>
-      <w:lvlJc w:val="left"/>
-      <w:pPr>
-        <w:tabs>
-          <w:tab w:val="num" w:pos="0"/>
-        </w:tabs>
-        <w:ind w:left="3240" w:hanging="360"/>
-      </w:pPr>
-      <w:rPr/>
-    </w:lvl>
-  </w:abstractNum>
-  <w:abstractNum w:abstractNumId="8">
     <w:lvl w:ilvl="0">
       <w:start w:val="1"/>
       <w:numFmt w:val="none"/>
@@ -2391,12 +1964,6 @@
   </w:num>
   <w:num w:numId="6">
     <w:abstractNumId w:val="6"/>
-  </w:num>
-  <w:num w:numId="7">
-    <w:abstractNumId w:val="7"/>
-  </w:num>
-  <w:num w:numId="8">
-    <w:abstractNumId w:val="8"/>
   </w:num>
 </w:numbering>
 </file>
@@ -2673,6 +2240,7 @@
     <w:qFormat/>
     <w:pPr>
       <w:widowControl/>
+      <w:suppressAutoHyphens w:val="true"/>
       <w:bidi w:val="0"/>
       <w:spacing w:lineRule="auto" w:line="259" w:before="0" w:after="160"/>
       <w:jc w:val="left"/>
@@ -2694,6 +2262,27 @@
     <w:unhideWhenUsed/>
     <w:qFormat/>
     <w:rPr/>
+  </w:style>
+  <w:style w:type="character" w:styleId="Bullets">
+    <w:name w:val="Bullets"/>
+    <w:qFormat/>
+    <w:rPr>
+      <w:rFonts w:ascii="OpenSymbol" w:hAnsi="OpenSymbol" w:eastAsia="OpenSymbol" w:cs="OpenSymbol"/>
+    </w:rPr>
+  </w:style>
+  <w:style w:type="character" w:styleId="Hyperlink">
+    <w:name w:val="Hyperlink"/>
+    <w:rPr>
+      <w:color w:val="000080"/>
+      <w:u w:val="single"/>
+    </w:rPr>
+  </w:style>
+  <w:style w:type="character" w:styleId="FollowedHyperlink">
+    <w:name w:val="FollowedHyperlink"/>
+    <w:rPr>
+      <w:color w:val="800000"/>
+      <w:u w:val="single"/>
+    </w:rPr>
   </w:style>
   <w:style w:type="paragraph" w:styleId="Heading">
     <w:name w:val="Heading"/>

</xml_diff>